<commit_message>
staging -> stage area
</commit_message>
<xml_diff>
--- a/git/stepsForUploadingFilesToGitHub.docx
+++ b/git/stepsForUploadingFilesToGitHub.docx
@@ -1369,7 +1369,67 @@
           <w:szCs w:val="20"/>
           <w14:ligatures w14:val="none"/>
         </w:rPr>
-        <w:t>스테이징 영역(stage)</w:t>
+        <w:t>스테이</w:t>
+      </w:r>
+      <w:r>
+        <w:rPr>
+          <w:rFonts w:asciiTheme="minorHAnsi" w:eastAsiaTheme="minorHAnsi" w:cs="굴림" w:hint="eastAsia"/>
+          <w:kern w:val="0"/>
+          <w:sz w:val="20"/>
+          <w:szCs w:val="20"/>
+          <w14:ligatures w14:val="none"/>
+        </w:rPr>
+        <w:t>지</w:t>
+      </w:r>
+      <w:r>
+        <w:rPr>
+          <w:rFonts w:asciiTheme="minorHAnsi" w:eastAsiaTheme="minorHAnsi" w:cs="굴림"/>
+          <w:kern w:val="0"/>
+          <w:sz w:val="20"/>
+          <w:szCs w:val="20"/>
+          <w14:ligatures w14:val="none"/>
+        </w:rPr>
+        <w:t xml:space="preserve"> 영역(</w:t>
+      </w:r>
+      <w:r>
+        <w:rPr>
+          <w:rFonts w:asciiTheme="minorHAnsi" w:eastAsiaTheme="minorHAnsi" w:cs="굴림" w:hint="eastAsia"/>
+          <w:kern w:val="0"/>
+          <w:sz w:val="20"/>
+          <w:szCs w:val="20"/>
+          <w14:ligatures w14:val="none"/>
+        </w:rPr>
+        <w:t>S</w:t>
+      </w:r>
+      <w:r>
+        <w:rPr>
+          <w:rFonts w:asciiTheme="minorHAnsi" w:eastAsiaTheme="minorHAnsi" w:cs="굴림"/>
+          <w:kern w:val="0"/>
+          <w:sz w:val="20"/>
+          <w:szCs w:val="20"/>
+          <w14:ligatures w14:val="none"/>
+        </w:rPr>
+        <w:t>tage</w:t>
+      </w:r>
+      <w:r>
+        <w:rPr>
+          <w:rFonts w:asciiTheme="minorHAnsi" w:eastAsiaTheme="minorHAnsi" w:cs="굴림" w:hint="eastAsia"/>
+          <w:kern w:val="0"/>
+          <w:sz w:val="20"/>
+          <w:szCs w:val="20"/>
+          <w14:ligatures w14:val="none"/>
+        </w:rPr>
+        <w:t xml:space="preserve"> Area</w:t>
+      </w:r>
+      <w:r>
+        <w:rPr>
+          <w:rFonts w:asciiTheme="minorHAnsi" w:eastAsiaTheme="minorHAnsi" w:cs="굴림"/>
+          <w:kern w:val="0"/>
+          <w:sz w:val="20"/>
+          <w:szCs w:val="20"/>
+          <w14:ligatures w14:val="none"/>
+        </w:rPr>
+        <w:t>)</w:t>
       </w:r>
       <w:r>
         <w:rPr>
@@ -1456,6 +1516,7 @@
           <w:szCs w:val="20"/>
           <w14:ligatures w14:val="none"/>
         </w:rPr>
+        <w:lastRenderedPageBreak/>
         <w:t>Git Add</w:t>
       </w:r>
       <w:r>
@@ -5510,20 +5571,20 @@
 </file>
 
 <file path=customXml/item1.xml><?xml version="1.0" encoding="utf-8"?>
+<p:properties xmlns:p="http://schemas.microsoft.com/office/2006/metadata/properties" xmlns:xsi="http://www.w3.org/2001/XMLSchema-instance" xmlns:pc="http://schemas.microsoft.com/office/infopath/2007/PartnerControls">
+  <documentManagement>
+    <_activity xmlns="daa93e96-c3c4-48da-9cdf-4bc5881d5a31" xsi:nil="true"/>
+  </documentManagement>
+</p:properties>
+</file>
+
+<file path=customXml/item2.xml><?xml version="1.0" encoding="utf-8"?>
 <?mso-contentType ?>
 <FormTemplates xmlns="http://schemas.microsoft.com/sharepoint/v3/contenttype/forms">
   <Display>DocumentLibraryForm</Display>
   <Edit>DocumentLibraryForm</Edit>
   <New>DocumentLibraryForm</New>
 </FormTemplates>
-</file>
-
-<file path=customXml/item2.xml><?xml version="1.0" encoding="utf-8"?>
-<p:properties xmlns:p="http://schemas.microsoft.com/office/2006/metadata/properties" xmlns:xsi="http://www.w3.org/2001/XMLSchema-instance" xmlns:pc="http://schemas.microsoft.com/office/infopath/2007/PartnerControls">
-  <documentManagement>
-    <_activity xmlns="daa93e96-c3c4-48da-9cdf-4bc5881d5a31" xsi:nil="true"/>
-  </documentManagement>
-</p:properties>
 </file>
 
 <file path=customXml/item3.xml><?xml version="1.0" encoding="utf-8"?>
@@ -5709,25 +5770,19 @@
 </file>
 
 <file path=customXml/itemProps1.xml><?xml version="1.0" encoding="utf-8"?>
-<ds:datastoreItem xmlns:ds="http://schemas.openxmlformats.org/officeDocument/2006/customXml" ds:itemID="{B95A433C-9377-423D-9064-178EA7685C45}">
+<ds:datastoreItem xmlns:ds="http://schemas.openxmlformats.org/officeDocument/2006/customXml" ds:itemID="{4436CD13-AF25-4AE6-8B7B-F2B47717AFBE}">
   <ds:schemaRefs>
-    <ds:schemaRef ds:uri="http://schemas.microsoft.com/sharepoint/v3/contenttype/forms"/>
+    <ds:schemaRef ds:uri="http://schemas.microsoft.com/office/2006/metadata/properties"/>
+    <ds:schemaRef ds:uri="http://schemas.microsoft.com/office/infopath/2007/PartnerControls"/>
+    <ds:schemaRef ds:uri="daa93e96-c3c4-48da-9cdf-4bc5881d5a31"/>
   </ds:schemaRefs>
 </ds:datastoreItem>
 </file>
 
 <file path=customXml/itemProps2.xml><?xml version="1.0" encoding="utf-8"?>
-<ds:datastoreItem xmlns:ds="http://schemas.openxmlformats.org/officeDocument/2006/customXml" ds:itemID="{4436CD13-AF25-4AE6-8B7B-F2B47717AFBE}">
+<ds:datastoreItem xmlns:ds="http://schemas.openxmlformats.org/officeDocument/2006/customXml" ds:itemID="{B95A433C-9377-423D-9064-178EA7685C45}">
   <ds:schemaRefs>
-    <ds:schemaRef ds:uri="http://www.w3.org/XML/1998/namespace"/>
-    <ds:schemaRef ds:uri="daa93e96-c3c4-48da-9cdf-4bc5881d5a31"/>
-    <ds:schemaRef ds:uri="http://schemas.microsoft.com/office/2006/documentManagement/types"/>
-    <ds:schemaRef ds:uri="http://purl.org/dc/elements/1.1/"/>
-    <ds:schemaRef ds:uri="http://purl.org/dc/terms/"/>
-    <ds:schemaRef ds:uri="http://schemas.microsoft.com/office/2006/metadata/properties"/>
-    <ds:schemaRef ds:uri="http://schemas.microsoft.com/office/infopath/2007/PartnerControls"/>
-    <ds:schemaRef ds:uri="http://schemas.openxmlformats.org/package/2006/metadata/core-properties"/>
-    <ds:schemaRef ds:uri="http://purl.org/dc/dcmitype/"/>
+    <ds:schemaRef ds:uri="http://schemas.microsoft.com/sharepoint/v3/contenttype/forms"/>
   </ds:schemaRefs>
 </ds:datastoreItem>
 </file>

</xml_diff>